<commit_message>
interface file changes (style matching)
</commit_message>
<xml_diff>
--- a/Design Documents/UserManual/UserManual.docx
+++ b/Design Documents/UserManual/UserManual.docx
@@ -224,18 +224,18 @@
             <w:fldChar w:fldCharType="begin"/>
           </w:r>
           <w:r>
-            <w:instrText xml:space="preserve"> TOC \o "1-3" \h \z \u </w:instrText>
+            <w:instrText xml:space="preserve"> TOC \o "1-7" \h \z \u </w:instrText>
           </w:r>
           <w:r>
             <w:fldChar w:fldCharType="separate"/>
           </w:r>
-          <w:hyperlink w:anchor="_Toc451195904" w:history="1">
+          <w:hyperlink w:anchor="_Toc451203441" w:history="1">
             <w:r>
               <w:rPr>
                 <w:rStyle w:val="Hyperlink"/>
                 <w:noProof/>
               </w:rPr>
-              <w:t>Module Structure</w:t>
+              <w:t>Module Breakdown</w:t>
             </w:r>
             <w:r>
               <w:rPr>
@@ -256,7 +256,7 @@
                 <w:noProof/>
                 <w:webHidden/>
               </w:rPr>
-              <w:instrText xml:space="preserve"> PAGEREF _Toc451195904 \h </w:instrText>
+              <w:instrText xml:space="preserve"> PAGEREF _Toc451203441 \h </w:instrText>
             </w:r>
             <w:r>
               <w:rPr>
@@ -302,7 +302,7 @@
               <w:lang w:val="en-CA" w:eastAsia="en-CA"/>
             </w:rPr>
           </w:pPr>
-          <w:hyperlink w:anchor="_Toc451195905" w:history="1">
+          <w:hyperlink w:anchor="_Toc451203442" w:history="1">
             <w:r>
               <w:rPr>
                 <w:rStyle w:val="Hyperlink"/>
@@ -329,7 +329,687 @@
                 <w:noProof/>
                 <w:webHidden/>
               </w:rPr>
-              <w:instrText xml:space="preserve"> PAGEREF _Toc451195905 \h </w:instrText>
+              <w:instrText xml:space="preserve"> PAGEREF _Toc451203442 \h </w:instrText>
+            </w:r>
+            <w:r>
+              <w:rPr>
+                <w:noProof/>
+                <w:webHidden/>
+              </w:rPr>
+            </w:r>
+            <w:r>
+              <w:rPr>
+                <w:noProof/>
+                <w:webHidden/>
+              </w:rPr>
+              <w:fldChar w:fldCharType="separate"/>
+            </w:r>
+            <w:r>
+              <w:rPr>
+                <w:noProof/>
+                <w:webHidden/>
+              </w:rPr>
+              <w:t>1</w:t>
+            </w:r>
+            <w:r>
+              <w:rPr>
+                <w:noProof/>
+                <w:webHidden/>
+              </w:rPr>
+              <w:fldChar w:fldCharType="end"/>
+            </w:r>
+          </w:hyperlink>
+        </w:p>
+        <w:p>
+          <w:pPr>
+            <w:pStyle w:val="TOC7"/>
+            <w:tabs>
+              <w:tab w:val="right" w:leader="dot" w:pos="9631"/>
+            </w:tabs>
+            <w:rPr>
+              <w:noProof/>
+            </w:rPr>
+          </w:pPr>
+          <w:hyperlink w:anchor="_Toc451203443" w:history="1">
+            <w:r>
+              <w:rPr>
+                <w:rStyle w:val="Hyperlink"/>
+                <w:noProof/>
+              </w:rPr>
+              <w:t>Game</w:t>
+            </w:r>
+            <w:r>
+              <w:rPr>
+                <w:noProof/>
+                <w:webHidden/>
+              </w:rPr>
+              <w:tab/>
+            </w:r>
+            <w:r>
+              <w:rPr>
+                <w:noProof/>
+                <w:webHidden/>
+              </w:rPr>
+              <w:fldChar w:fldCharType="begin"/>
+            </w:r>
+            <w:r>
+              <w:rPr>
+                <w:noProof/>
+                <w:webHidden/>
+              </w:rPr>
+              <w:instrText xml:space="preserve"> PAGEREF _Toc451203443 \h </w:instrText>
+            </w:r>
+            <w:r>
+              <w:rPr>
+                <w:noProof/>
+                <w:webHidden/>
+              </w:rPr>
+            </w:r>
+            <w:r>
+              <w:rPr>
+                <w:noProof/>
+                <w:webHidden/>
+              </w:rPr>
+              <w:fldChar w:fldCharType="separate"/>
+            </w:r>
+            <w:r>
+              <w:rPr>
+                <w:noProof/>
+                <w:webHidden/>
+              </w:rPr>
+              <w:t>1</w:t>
+            </w:r>
+            <w:r>
+              <w:rPr>
+                <w:noProof/>
+                <w:webHidden/>
+              </w:rPr>
+              <w:fldChar w:fldCharType="end"/>
+            </w:r>
+          </w:hyperlink>
+        </w:p>
+        <w:p>
+          <w:pPr>
+            <w:pStyle w:val="TOC7"/>
+            <w:tabs>
+              <w:tab w:val="right" w:leader="dot" w:pos="9631"/>
+            </w:tabs>
+            <w:rPr>
+              <w:noProof/>
+            </w:rPr>
+          </w:pPr>
+          <w:hyperlink w:anchor="_Toc451203444" w:history="1">
+            <w:r>
+              <w:rPr>
+                <w:rStyle w:val="Hyperlink"/>
+                <w:noProof/>
+              </w:rPr>
+              <w:t>Input/Output</w:t>
+            </w:r>
+            <w:r>
+              <w:rPr>
+                <w:noProof/>
+                <w:webHidden/>
+              </w:rPr>
+              <w:tab/>
+            </w:r>
+            <w:r>
+              <w:rPr>
+                <w:noProof/>
+                <w:webHidden/>
+              </w:rPr>
+              <w:fldChar w:fldCharType="begin"/>
+            </w:r>
+            <w:r>
+              <w:rPr>
+                <w:noProof/>
+                <w:webHidden/>
+              </w:rPr>
+              <w:instrText xml:space="preserve"> PAGEREF _Toc451203444 \h </w:instrText>
+            </w:r>
+            <w:r>
+              <w:rPr>
+                <w:noProof/>
+                <w:webHidden/>
+              </w:rPr>
+            </w:r>
+            <w:r>
+              <w:rPr>
+                <w:noProof/>
+                <w:webHidden/>
+              </w:rPr>
+              <w:fldChar w:fldCharType="separate"/>
+            </w:r>
+            <w:r>
+              <w:rPr>
+                <w:noProof/>
+                <w:webHidden/>
+              </w:rPr>
+              <w:t>1</w:t>
+            </w:r>
+            <w:r>
+              <w:rPr>
+                <w:noProof/>
+                <w:webHidden/>
+              </w:rPr>
+              <w:fldChar w:fldCharType="end"/>
+            </w:r>
+          </w:hyperlink>
+        </w:p>
+        <w:p>
+          <w:pPr>
+            <w:pStyle w:val="TOC7"/>
+            <w:tabs>
+              <w:tab w:val="right" w:leader="dot" w:pos="9631"/>
+            </w:tabs>
+            <w:rPr>
+              <w:noProof/>
+            </w:rPr>
+          </w:pPr>
+          <w:hyperlink w:anchor="_Toc451203445" w:history="1">
+            <w:r>
+              <w:rPr>
+                <w:rStyle w:val="Hyperlink"/>
+                <w:noProof/>
+              </w:rPr>
+              <w:t>Local Turn</w:t>
+            </w:r>
+            <w:r>
+              <w:rPr>
+                <w:noProof/>
+                <w:webHidden/>
+              </w:rPr>
+              <w:tab/>
+            </w:r>
+            <w:r>
+              <w:rPr>
+                <w:noProof/>
+                <w:webHidden/>
+              </w:rPr>
+              <w:fldChar w:fldCharType="begin"/>
+            </w:r>
+            <w:r>
+              <w:rPr>
+                <w:noProof/>
+                <w:webHidden/>
+              </w:rPr>
+              <w:instrText xml:space="preserve"> PAGEREF _Toc451203445 \h </w:instrText>
+            </w:r>
+            <w:r>
+              <w:rPr>
+                <w:noProof/>
+                <w:webHidden/>
+              </w:rPr>
+            </w:r>
+            <w:r>
+              <w:rPr>
+                <w:noProof/>
+                <w:webHidden/>
+              </w:rPr>
+              <w:fldChar w:fldCharType="separate"/>
+            </w:r>
+            <w:r>
+              <w:rPr>
+                <w:noProof/>
+                <w:webHidden/>
+              </w:rPr>
+              <w:t>1</w:t>
+            </w:r>
+            <w:r>
+              <w:rPr>
+                <w:noProof/>
+                <w:webHidden/>
+              </w:rPr>
+              <w:fldChar w:fldCharType="end"/>
+            </w:r>
+          </w:hyperlink>
+        </w:p>
+        <w:p>
+          <w:pPr>
+            <w:pStyle w:val="TOC7"/>
+            <w:tabs>
+              <w:tab w:val="right" w:leader="dot" w:pos="9631"/>
+            </w:tabs>
+            <w:rPr>
+              <w:noProof/>
+            </w:rPr>
+          </w:pPr>
+          <w:hyperlink w:anchor="_Toc451203446" w:history="1">
+            <w:r>
+              <w:rPr>
+                <w:rStyle w:val="Hyperlink"/>
+                <w:noProof/>
+              </w:rPr>
+              <w:t>Network Turn</w:t>
+            </w:r>
+            <w:r>
+              <w:rPr>
+                <w:noProof/>
+                <w:webHidden/>
+              </w:rPr>
+              <w:tab/>
+            </w:r>
+            <w:r>
+              <w:rPr>
+                <w:noProof/>
+                <w:webHidden/>
+              </w:rPr>
+              <w:fldChar w:fldCharType="begin"/>
+            </w:r>
+            <w:r>
+              <w:rPr>
+                <w:noProof/>
+                <w:webHidden/>
+              </w:rPr>
+              <w:instrText xml:space="preserve"> PAGEREF _Toc451203446 \h </w:instrText>
+            </w:r>
+            <w:r>
+              <w:rPr>
+                <w:noProof/>
+                <w:webHidden/>
+              </w:rPr>
+            </w:r>
+            <w:r>
+              <w:rPr>
+                <w:noProof/>
+                <w:webHidden/>
+              </w:rPr>
+              <w:fldChar w:fldCharType="separate"/>
+            </w:r>
+            <w:r>
+              <w:rPr>
+                <w:noProof/>
+                <w:webHidden/>
+              </w:rPr>
+              <w:t>1</w:t>
+            </w:r>
+            <w:r>
+              <w:rPr>
+                <w:noProof/>
+                <w:webHidden/>
+              </w:rPr>
+              <w:fldChar w:fldCharType="end"/>
+            </w:r>
+          </w:hyperlink>
+        </w:p>
+        <w:p>
+          <w:pPr>
+            <w:pStyle w:val="TOC7"/>
+            <w:tabs>
+              <w:tab w:val="right" w:leader="dot" w:pos="9631"/>
+            </w:tabs>
+            <w:rPr>
+              <w:noProof/>
+            </w:rPr>
+          </w:pPr>
+          <w:hyperlink w:anchor="_Toc451203447" w:history="1">
+            <w:r>
+              <w:rPr>
+                <w:rStyle w:val="Hyperlink"/>
+                <w:noProof/>
+              </w:rPr>
+              <w:t>Dice</w:t>
+            </w:r>
+            <w:r>
+              <w:rPr>
+                <w:noProof/>
+                <w:webHidden/>
+              </w:rPr>
+              <w:tab/>
+            </w:r>
+            <w:r>
+              <w:rPr>
+                <w:noProof/>
+                <w:webHidden/>
+              </w:rPr>
+              <w:fldChar w:fldCharType="begin"/>
+            </w:r>
+            <w:r>
+              <w:rPr>
+                <w:noProof/>
+                <w:webHidden/>
+              </w:rPr>
+              <w:instrText xml:space="preserve"> PAGEREF _Toc451203447 \h </w:instrText>
+            </w:r>
+            <w:r>
+              <w:rPr>
+                <w:noProof/>
+                <w:webHidden/>
+              </w:rPr>
+            </w:r>
+            <w:r>
+              <w:rPr>
+                <w:noProof/>
+                <w:webHidden/>
+              </w:rPr>
+              <w:fldChar w:fldCharType="separate"/>
+            </w:r>
+            <w:r>
+              <w:rPr>
+                <w:noProof/>
+                <w:webHidden/>
+              </w:rPr>
+              <w:t>1</w:t>
+            </w:r>
+            <w:r>
+              <w:rPr>
+                <w:noProof/>
+                <w:webHidden/>
+              </w:rPr>
+              <w:fldChar w:fldCharType="end"/>
+            </w:r>
+          </w:hyperlink>
+        </w:p>
+        <w:p>
+          <w:pPr>
+            <w:pStyle w:val="TOC7"/>
+            <w:tabs>
+              <w:tab w:val="right" w:leader="dot" w:pos="9631"/>
+            </w:tabs>
+            <w:rPr>
+              <w:noProof/>
+            </w:rPr>
+          </w:pPr>
+          <w:hyperlink w:anchor="_Toc451203448" w:history="1">
+            <w:r>
+              <w:rPr>
+                <w:rStyle w:val="Hyperlink"/>
+                <w:noProof/>
+              </w:rPr>
+              <w:t>Random</w:t>
+            </w:r>
+            <w:r>
+              <w:rPr>
+                <w:noProof/>
+                <w:webHidden/>
+              </w:rPr>
+              <w:tab/>
+            </w:r>
+            <w:r>
+              <w:rPr>
+                <w:noProof/>
+                <w:webHidden/>
+              </w:rPr>
+              <w:fldChar w:fldCharType="begin"/>
+            </w:r>
+            <w:r>
+              <w:rPr>
+                <w:noProof/>
+                <w:webHidden/>
+              </w:rPr>
+              <w:instrText xml:space="preserve"> PAGEREF _Toc451203448 \h </w:instrText>
+            </w:r>
+            <w:r>
+              <w:rPr>
+                <w:noProof/>
+                <w:webHidden/>
+              </w:rPr>
+            </w:r>
+            <w:r>
+              <w:rPr>
+                <w:noProof/>
+                <w:webHidden/>
+              </w:rPr>
+              <w:fldChar w:fldCharType="separate"/>
+            </w:r>
+            <w:r>
+              <w:rPr>
+                <w:noProof/>
+                <w:webHidden/>
+              </w:rPr>
+              <w:t>1</w:t>
+            </w:r>
+            <w:r>
+              <w:rPr>
+                <w:noProof/>
+                <w:webHidden/>
+              </w:rPr>
+              <w:fldChar w:fldCharType="end"/>
+            </w:r>
+          </w:hyperlink>
+        </w:p>
+        <w:p>
+          <w:pPr>
+            <w:pStyle w:val="TOC7"/>
+            <w:tabs>
+              <w:tab w:val="right" w:leader="dot" w:pos="9631"/>
+            </w:tabs>
+            <w:rPr>
+              <w:noProof/>
+            </w:rPr>
+          </w:pPr>
+          <w:hyperlink w:anchor="_Toc451203449" w:history="1">
+            <w:r>
+              <w:rPr>
+                <w:rStyle w:val="Hyperlink"/>
+                <w:noProof/>
+              </w:rPr>
+              <w:t>Probability</w:t>
+            </w:r>
+            <w:r>
+              <w:rPr>
+                <w:noProof/>
+                <w:webHidden/>
+              </w:rPr>
+              <w:tab/>
+            </w:r>
+            <w:r>
+              <w:rPr>
+                <w:noProof/>
+                <w:webHidden/>
+              </w:rPr>
+              <w:fldChar w:fldCharType="begin"/>
+            </w:r>
+            <w:r>
+              <w:rPr>
+                <w:noProof/>
+                <w:webHidden/>
+              </w:rPr>
+              <w:instrText xml:space="preserve"> PAGEREF _Toc451203449 \h </w:instrText>
+            </w:r>
+            <w:r>
+              <w:rPr>
+                <w:noProof/>
+                <w:webHidden/>
+              </w:rPr>
+            </w:r>
+            <w:r>
+              <w:rPr>
+                <w:noProof/>
+                <w:webHidden/>
+              </w:rPr>
+              <w:fldChar w:fldCharType="separate"/>
+            </w:r>
+            <w:r>
+              <w:rPr>
+                <w:noProof/>
+                <w:webHidden/>
+              </w:rPr>
+              <w:t>1</w:t>
+            </w:r>
+            <w:r>
+              <w:rPr>
+                <w:noProof/>
+                <w:webHidden/>
+              </w:rPr>
+              <w:fldChar w:fldCharType="end"/>
+            </w:r>
+          </w:hyperlink>
+        </w:p>
+        <w:p>
+          <w:pPr>
+            <w:pStyle w:val="TOC7"/>
+            <w:tabs>
+              <w:tab w:val="right" w:leader="dot" w:pos="9631"/>
+            </w:tabs>
+            <w:rPr>
+              <w:noProof/>
+            </w:rPr>
+          </w:pPr>
+          <w:hyperlink w:anchor="_Toc451203450" w:history="1">
+            <w:r>
+              <w:rPr>
+                <w:rStyle w:val="Hyperlink"/>
+                <w:noProof/>
+              </w:rPr>
+              <w:t>Network Protocol</w:t>
+            </w:r>
+            <w:r>
+              <w:rPr>
+                <w:noProof/>
+                <w:webHidden/>
+              </w:rPr>
+              <w:tab/>
+            </w:r>
+            <w:r>
+              <w:rPr>
+                <w:noProof/>
+                <w:webHidden/>
+              </w:rPr>
+              <w:fldChar w:fldCharType="begin"/>
+            </w:r>
+            <w:r>
+              <w:rPr>
+                <w:noProof/>
+                <w:webHidden/>
+              </w:rPr>
+              <w:instrText xml:space="preserve"> PAGEREF _Toc451203450 \h </w:instrText>
+            </w:r>
+            <w:r>
+              <w:rPr>
+                <w:noProof/>
+                <w:webHidden/>
+              </w:rPr>
+            </w:r>
+            <w:r>
+              <w:rPr>
+                <w:noProof/>
+                <w:webHidden/>
+              </w:rPr>
+              <w:fldChar w:fldCharType="separate"/>
+            </w:r>
+            <w:r>
+              <w:rPr>
+                <w:noProof/>
+                <w:webHidden/>
+              </w:rPr>
+              <w:t>1</w:t>
+            </w:r>
+            <w:r>
+              <w:rPr>
+                <w:noProof/>
+                <w:webHidden/>
+              </w:rPr>
+              <w:fldChar w:fldCharType="end"/>
+            </w:r>
+          </w:hyperlink>
+        </w:p>
+        <w:p>
+          <w:pPr>
+            <w:pStyle w:val="TOC7"/>
+            <w:tabs>
+              <w:tab w:val="right" w:leader="dot" w:pos="9631"/>
+            </w:tabs>
+            <w:rPr>
+              <w:noProof/>
+            </w:rPr>
+          </w:pPr>
+          <w:hyperlink w:anchor="_Toc451203451" w:history="1">
+            <w:r>
+              <w:rPr>
+                <w:rStyle w:val="Hyperlink"/>
+                <w:noProof/>
+              </w:rPr>
+              <w:t>Computer Player</w:t>
+            </w:r>
+            <w:r>
+              <w:rPr>
+                <w:noProof/>
+                <w:webHidden/>
+              </w:rPr>
+              <w:tab/>
+            </w:r>
+            <w:r>
+              <w:rPr>
+                <w:noProof/>
+                <w:webHidden/>
+              </w:rPr>
+              <w:fldChar w:fldCharType="begin"/>
+            </w:r>
+            <w:r>
+              <w:rPr>
+                <w:noProof/>
+                <w:webHidden/>
+              </w:rPr>
+              <w:instrText xml:space="preserve"> PAGEREF _Toc451203451 \h </w:instrText>
+            </w:r>
+            <w:r>
+              <w:rPr>
+                <w:noProof/>
+                <w:webHidden/>
+              </w:rPr>
+            </w:r>
+            <w:r>
+              <w:rPr>
+                <w:noProof/>
+                <w:webHidden/>
+              </w:rPr>
+              <w:fldChar w:fldCharType="separate"/>
+            </w:r>
+            <w:r>
+              <w:rPr>
+                <w:noProof/>
+                <w:webHidden/>
+              </w:rPr>
+              <w:t>1</w:t>
+            </w:r>
+            <w:r>
+              <w:rPr>
+                <w:noProof/>
+                <w:webHidden/>
+              </w:rPr>
+              <w:fldChar w:fldCharType="end"/>
+            </w:r>
+          </w:hyperlink>
+        </w:p>
+        <w:p>
+          <w:pPr>
+            <w:pStyle w:val="TOC7"/>
+            <w:tabs>
+              <w:tab w:val="right" w:leader="dot" w:pos="9631"/>
+            </w:tabs>
+            <w:rPr>
+              <w:noProof/>
+            </w:rPr>
+          </w:pPr>
+          <w:hyperlink w:anchor="_Toc451203452" w:history="1">
+            <w:r>
+              <w:rPr>
+                <w:rStyle w:val="Hyperlink"/>
+                <w:noProof/>
+              </w:rPr>
+              <w:t>High Score</w:t>
+            </w:r>
+            <w:r>
+              <w:rPr>
+                <w:noProof/>
+                <w:webHidden/>
+              </w:rPr>
+              <w:tab/>
+            </w:r>
+            <w:r>
+              <w:rPr>
+                <w:noProof/>
+                <w:webHidden/>
+              </w:rPr>
+              <w:fldChar w:fldCharType="begin"/>
+            </w:r>
+            <w:r>
+              <w:rPr>
+                <w:noProof/>
+                <w:webHidden/>
+              </w:rPr>
+              <w:instrText xml:space="preserve"> PAGEREF _Toc451203452 \h </w:instrText>
             </w:r>
             <w:r>
               <w:rPr>
@@ -375,7 +1055,7 @@
               <w:lang w:val="en-CA" w:eastAsia="en-CA"/>
             </w:rPr>
           </w:pPr>
-          <w:hyperlink w:anchor="_Toc451195906" w:history="1">
+          <w:hyperlink w:anchor="_Toc451203453" w:history="1">
             <w:r>
               <w:rPr>
                 <w:rStyle w:val="Hyperlink"/>
@@ -402,7 +1082,7 @@
                 <w:noProof/>
                 <w:webHidden/>
               </w:rPr>
-              <w:instrText xml:space="preserve"> PAGEREF _Toc451195906 \h </w:instrText>
+              <w:instrText xml:space="preserve"> PAGEREF _Toc451203453 \h </w:instrText>
             </w:r>
             <w:r>
               <w:rPr>
@@ -448,7 +1128,7 @@
               <w:lang w:val="en-CA" w:eastAsia="en-CA"/>
             </w:rPr>
           </w:pPr>
-          <w:hyperlink w:anchor="_Toc451195907" w:history="1">
+          <w:hyperlink w:anchor="_Toc451203454" w:history="1">
             <w:r>
               <w:rPr>
                 <w:rStyle w:val="Hyperlink"/>
@@ -475,7 +1155,7 @@
                 <w:noProof/>
                 <w:webHidden/>
               </w:rPr>
-              <w:instrText xml:space="preserve"> PAGEREF _Toc451195907 \h </w:instrText>
+              <w:instrText xml:space="preserve"> PAGEREF _Toc451203454 \h </w:instrText>
             </w:r>
             <w:r>
               <w:rPr>
@@ -495,7 +1175,7 @@
                 <w:noProof/>
                 <w:webHidden/>
               </w:rPr>
-              <w:t>1</w:t>
+              <w:t>2</w:t>
             </w:r>
             <w:r>
               <w:rPr>
@@ -507,12 +1187,13 @@
           </w:hyperlink>
         </w:p>
         <w:p>
+          <w:pPr>
+            <w:pStyle w:val="TOC1"/>
+            <w:tabs>
+              <w:tab w:val="right" w:leader="dot" w:pos="9631"/>
+            </w:tabs>
+          </w:pPr>
           <w:r>
-            <w:rPr>
-              <w:b/>
-              <w:bCs/>
-              <w:noProof/>
-            </w:rPr>
             <w:fldChar w:fldCharType="end"/>
           </w:r>
         </w:p>
@@ -537,15 +1218,12 @@
         <w:pStyle w:val="Heading1"/>
         <w:spacing w:before="0"/>
       </w:pPr>
-      <w:bookmarkStart w:id="0" w:name="_Toc451195904"/>
+      <w:bookmarkStart w:id="0" w:name="_Toc451203441"/>
       <w:r>
         <w:lastRenderedPageBreak/>
-        <w:t xml:space="preserve">Module </w:t>
+        <w:t>Module Breakdown</w:t>
       </w:r>
       <w:bookmarkEnd w:id="0"/>
-      <w:r>
-        <w:t>Breakdown</w:t>
-      </w:r>
     </w:p>
     <w:tbl>
       <w:tblPr>
@@ -613,10 +1291,7 @@
               <w:cnfStyle w:val="100000000000" w:firstRow="1" w:lastRow="0" w:firstColumn="0" w:lastColumn="0" w:oddVBand="0" w:evenVBand="0" w:oddHBand="0" w:evenHBand="0" w:firstRowFirstColumn="0" w:firstRowLastColumn="0" w:lastRowFirstColumn="0" w:lastRowLastColumn="0"/>
             </w:pPr>
             <w:r>
-              <w:t xml:space="preserve">Abstraction </w:t>
-            </w:r>
-            <w:r>
-              <w:t>Purpose</w:t>
+              <w:t>Intended Abstraction</w:t>
             </w:r>
           </w:p>
         </w:tc>
@@ -630,7 +1305,7 @@
           </w:tcPr>
           <w:p>
             <w:r>
-              <w:t>Game</w:t>
+              <w:t>App Driver</w:t>
             </w:r>
           </w:p>
         </w:tc>
@@ -644,10 +1319,7 @@
               <w:cnfStyle w:val="000000000000" w:firstRow="0" w:lastRow="0" w:firstColumn="0" w:lastColumn="0" w:oddVBand="0" w:evenVBand="0" w:oddHBand="0" w:evenHBand="0" w:firstRowFirstColumn="0" w:firstRowLastColumn="0" w:lastRowFirstColumn="0" w:lastRowLastColumn="0"/>
             </w:pPr>
             <w:r>
-              <w:t xml:space="preserve">Matthew </w:t>
-            </w:r>
-            <w:r>
-              <w:t>C</w:t>
+              <w:t>Chris W</w:t>
             </w:r>
           </w:p>
         </w:tc>
@@ -661,10 +1333,7 @@
               <w:cnfStyle w:val="000000000000" w:firstRow="0" w:lastRow="0" w:firstColumn="0" w:lastColumn="0" w:oddVBand="0" w:evenVBand="0" w:oddHBand="0" w:evenHBand="0" w:firstRowFirstColumn="0" w:firstRowLastColumn="0" w:lastRowFirstColumn="0" w:lastRowLastColumn="0"/>
             </w:pPr>
             <w:r>
-              <w:t xml:space="preserve">Melissa </w:t>
-            </w:r>
-            <w:r>
-              <w:t>P</w:t>
+              <w:t>Sheryll T</w:t>
             </w:r>
           </w:p>
         </w:tc>
@@ -677,8 +1346,9 @@
             <w:pPr>
               <w:cnfStyle w:val="000000000000" w:firstRow="0" w:lastRow="0" w:firstColumn="0" w:lastColumn="0" w:oddVBand="0" w:evenVBand="0" w:oddHBand="0" w:evenHBand="0" w:firstRowFirstColumn="0" w:firstRowLastColumn="0" w:lastRowFirstColumn="0" w:lastRowLastColumn="0"/>
             </w:pPr>
-            <w:bookmarkStart w:id="1" w:name="_GoBack"/>
-            <w:bookmarkEnd w:id="1"/>
+            <w:r>
+              <w:t>Hides how the program is initialized</w:t>
+            </w:r>
           </w:p>
         </w:tc>
       </w:tr>
@@ -691,7 +1361,7 @@
           </w:tcPr>
           <w:p>
             <w:r>
-              <w:t>Input/Output</w:t>
+              <w:t>Game</w:t>
             </w:r>
           </w:p>
         </w:tc>
@@ -705,10 +1375,10 @@
               <w:cnfStyle w:val="000000000000" w:firstRow="0" w:lastRow="0" w:firstColumn="0" w:lastColumn="0" w:oddVBand="0" w:evenVBand="0" w:oddHBand="0" w:evenHBand="0" w:firstRowFirstColumn="0" w:firstRowLastColumn="0" w:lastRowFirstColumn="0" w:lastRowLastColumn="0"/>
             </w:pPr>
             <w:r>
-              <w:t xml:space="preserve">Sheryll </w:t>
-            </w:r>
-            <w:r>
-              <w:t>T</w:t>
+              <w:t xml:space="preserve">Matthew </w:t>
+            </w:r>
+            <w:r>
+              <w:t>C</w:t>
             </w:r>
           </w:p>
         </w:tc>
@@ -738,6 +1408,9 @@
             <w:pPr>
               <w:cnfStyle w:val="000000000000" w:firstRow="0" w:lastRow="0" w:firstColumn="0" w:lastColumn="0" w:oddVBand="0" w:evenVBand="0" w:oddHBand="0" w:evenHBand="0" w:firstRowFirstColumn="0" w:firstRowLastColumn="0" w:lastRowFirstColumn="0" w:lastRowLastColumn="0"/>
             </w:pPr>
+            <w:r>
+              <w:t>Hides how game moves between states based on user selections and game progress</w:t>
+            </w:r>
           </w:p>
         </w:tc>
       </w:tr>
@@ -750,7 +1423,7 @@
           </w:tcPr>
           <w:p>
             <w:r>
-              <w:t>Local Turn</w:t>
+              <w:t>Input/Output</w:t>
             </w:r>
           </w:p>
         </w:tc>
@@ -764,7 +1437,10 @@
               <w:cnfStyle w:val="000000000000" w:firstRow="0" w:lastRow="0" w:firstColumn="0" w:lastColumn="0" w:oddVBand="0" w:evenVBand="0" w:oddHBand="0" w:evenHBand="0" w:firstRowFirstColumn="0" w:firstRowLastColumn="0" w:lastRowFirstColumn="0" w:lastRowLastColumn="0"/>
             </w:pPr>
             <w:r>
-              <w:t>Melissa P</w:t>
+              <w:t xml:space="preserve">Sheryll </w:t>
+            </w:r>
+            <w:r>
+              <w:t>T</w:t>
             </w:r>
           </w:p>
         </w:tc>
@@ -778,7 +1454,10 @@
               <w:cnfStyle w:val="000000000000" w:firstRow="0" w:lastRow="0" w:firstColumn="0" w:lastColumn="0" w:oddVBand="0" w:evenVBand="0" w:oddHBand="0" w:evenHBand="0" w:firstRowFirstColumn="0" w:firstRowLastColumn="0" w:lastRowFirstColumn="0" w:lastRowLastColumn="0"/>
             </w:pPr>
             <w:r>
-              <w:t>Chris W</w:t>
+              <w:t xml:space="preserve">Melissa </w:t>
+            </w:r>
+            <w:r>
+              <w:t>P</w:t>
             </w:r>
           </w:p>
         </w:tc>
@@ -791,6 +1470,9 @@
             <w:pPr>
               <w:cnfStyle w:val="000000000000" w:firstRow="0" w:lastRow="0" w:firstColumn="0" w:lastColumn="0" w:oddVBand="0" w:evenVBand="0" w:oddHBand="0" w:evenHBand="0" w:firstRowFirstColumn="0" w:firstRowLastColumn="0" w:lastRowFirstColumn="0" w:lastRowLastColumn="0"/>
             </w:pPr>
+            <w:r>
+              <w:t>Hides all screen output logic as well as user input collection and validation</w:t>
+            </w:r>
           </w:p>
         </w:tc>
       </w:tr>
@@ -803,7 +1485,7 @@
           </w:tcPr>
           <w:p>
             <w:r>
-              <w:t>Network Turn</w:t>
+              <w:t>Local Turn</w:t>
             </w:r>
           </w:p>
         </w:tc>
@@ -831,7 +1513,7 @@
               <w:cnfStyle w:val="000000000000" w:firstRow="0" w:lastRow="0" w:firstColumn="0" w:lastColumn="0" w:oddVBand="0" w:evenVBand="0" w:oddHBand="0" w:evenHBand="0" w:firstRowFirstColumn="0" w:firstRowLastColumn="0" w:lastRowFirstColumn="0" w:lastRowLastColumn="0"/>
             </w:pPr>
             <w:r>
-              <w:t>Sheryll T</w:t>
+              <w:t>Chris W</w:t>
             </w:r>
           </w:p>
         </w:tc>
@@ -844,6 +1526,9 @@
             <w:pPr>
               <w:cnfStyle w:val="000000000000" w:firstRow="0" w:lastRow="0" w:firstColumn="0" w:lastColumn="0" w:oddVBand="0" w:evenVBand="0" w:oddHBand="0" w:evenHBand="0" w:firstRowFirstColumn="0" w:firstRowLastColumn="0" w:lastRowFirstColumn="0" w:lastRowLastColumn="0"/>
             </w:pPr>
+            <w:r>
+              <w:t>Hides logic for walking through a turn and determining the turn score</w:t>
+            </w:r>
           </w:p>
         </w:tc>
       </w:tr>
@@ -856,7 +1541,7 @@
           </w:tcPr>
           <w:p>
             <w:r>
-              <w:t>Dice</w:t>
+              <w:t>Network Turn</w:t>
             </w:r>
           </w:p>
         </w:tc>
@@ -870,7 +1555,7 @@
               <w:cnfStyle w:val="000000000000" w:firstRow="0" w:lastRow="0" w:firstColumn="0" w:lastColumn="0" w:oddVBand="0" w:evenVBand="0" w:oddHBand="0" w:evenHBand="0" w:firstRowFirstColumn="0" w:firstRowLastColumn="0" w:lastRowFirstColumn="0" w:lastRowLastColumn="0"/>
             </w:pPr>
             <w:r>
-              <w:t>Chris W</w:t>
+              <w:t>Melissa P</w:t>
             </w:r>
           </w:p>
         </w:tc>
@@ -884,7 +1569,7 @@
               <w:cnfStyle w:val="000000000000" w:firstRow="0" w:lastRow="0" w:firstColumn="0" w:lastColumn="0" w:oddVBand="0" w:evenVBand="0" w:oddHBand="0" w:evenHBand="0" w:firstRowFirstColumn="0" w:firstRowLastColumn="0" w:lastRowFirstColumn="0" w:lastRowLastColumn="0"/>
             </w:pPr>
             <w:r>
-              <w:t>Matthew C</w:t>
+              <w:t>Sheryll T</w:t>
             </w:r>
           </w:p>
         </w:tc>
@@ -897,6 +1582,9 @@
             <w:pPr>
               <w:cnfStyle w:val="000000000000" w:firstRow="0" w:lastRow="0" w:firstColumn="0" w:lastColumn="0" w:oddVBand="0" w:evenVBand="0" w:oddHBand="0" w:evenHBand="0" w:firstRowFirstColumn="0" w:firstRowLastColumn="0" w:lastRowFirstColumn="0" w:lastRowLastColumn="0"/>
             </w:pPr>
+            <w:r>
+              <w:t>Hides network communications for interacting with a server for online play</w:t>
+            </w:r>
           </w:p>
         </w:tc>
       </w:tr>
@@ -909,7 +1597,7 @@
           </w:tcPr>
           <w:p>
             <w:r>
-              <w:t>Random</w:t>
+              <w:t>Dice</w:t>
             </w:r>
           </w:p>
         </w:tc>
@@ -923,7 +1611,7 @@
               <w:cnfStyle w:val="000000000000" w:firstRow="0" w:lastRow="0" w:firstColumn="0" w:lastColumn="0" w:oddVBand="0" w:evenVBand="0" w:oddHBand="0" w:evenHBand="0" w:firstRowFirstColumn="0" w:firstRowLastColumn="0" w:lastRowFirstColumn="0" w:lastRowLastColumn="0"/>
             </w:pPr>
             <w:r>
-              <w:t>Matthew C</w:t>
+              <w:t>Chris W</w:t>
             </w:r>
           </w:p>
         </w:tc>
@@ -937,7 +1625,7 @@
               <w:cnfStyle w:val="000000000000" w:firstRow="0" w:lastRow="0" w:firstColumn="0" w:lastColumn="0" w:oddVBand="0" w:evenVBand="0" w:oddHBand="0" w:evenHBand="0" w:firstRowFirstColumn="0" w:firstRowLastColumn="0" w:lastRowFirstColumn="0" w:lastRowLastColumn="0"/>
             </w:pPr>
             <w:r>
-              <w:t>Sheryll T</w:t>
+              <w:t>Matthew C</w:t>
             </w:r>
           </w:p>
         </w:tc>
@@ -950,6 +1638,9 @@
             <w:pPr>
               <w:cnfStyle w:val="000000000000" w:firstRow="0" w:lastRow="0" w:firstColumn="0" w:lastColumn="0" w:oddVBand="0" w:evenVBand="0" w:oddHBand="0" w:evenHBand="0" w:firstRowFirstColumn="0" w:firstRowLastColumn="0" w:lastRowFirstColumn="0" w:lastRowLastColumn="0"/>
             </w:pPr>
+            <w:r>
+              <w:t>Hides dice attributes and dice roll functionality</w:t>
+            </w:r>
           </w:p>
         </w:tc>
       </w:tr>
@@ -962,7 +1653,7 @@
           </w:tcPr>
           <w:p>
             <w:r>
-              <w:t>Probability</w:t>
+              <w:t>Random</w:t>
             </w:r>
           </w:p>
         </w:tc>
@@ -976,7 +1667,7 @@
               <w:cnfStyle w:val="000000000000" w:firstRow="0" w:lastRow="0" w:firstColumn="0" w:lastColumn="0" w:oddVBand="0" w:evenVBand="0" w:oddHBand="0" w:evenHBand="0" w:firstRowFirstColumn="0" w:firstRowLastColumn="0" w:lastRowFirstColumn="0" w:lastRowLastColumn="0"/>
             </w:pPr>
             <w:r>
-              <w:t>Sheryll T</w:t>
+              <w:t>Matthew C</w:t>
             </w:r>
           </w:p>
         </w:tc>
@@ -990,7 +1681,7 @@
               <w:cnfStyle w:val="000000000000" w:firstRow="0" w:lastRow="0" w:firstColumn="0" w:lastColumn="0" w:oddVBand="0" w:evenVBand="0" w:oddHBand="0" w:evenHBand="0" w:firstRowFirstColumn="0" w:firstRowLastColumn="0" w:lastRowFirstColumn="0" w:lastRowLastColumn="0"/>
             </w:pPr>
             <w:r>
-              <w:t>Matthew C</w:t>
+              <w:t>Sheryll T</w:t>
             </w:r>
           </w:p>
         </w:tc>
@@ -1003,6 +1694,9 @@
             <w:pPr>
               <w:cnfStyle w:val="000000000000" w:firstRow="0" w:lastRow="0" w:firstColumn="0" w:lastColumn="0" w:oddVBand="0" w:evenVBand="0" w:oddHBand="0" w:evenHBand="0" w:firstRowFirstColumn="0" w:firstRowLastColumn="0" w:lastRowFirstColumn="0" w:lastRowLastColumn="0"/>
             </w:pPr>
+            <w:r>
+              <w:t>Hides how random numbers are generated</w:t>
+            </w:r>
           </w:p>
         </w:tc>
       </w:tr>
@@ -1015,7 +1709,7 @@
           </w:tcPr>
           <w:p>
             <w:r>
-              <w:t>Network Protocol</w:t>
+              <w:t>Probability</w:t>
             </w:r>
           </w:p>
         </w:tc>
@@ -1029,7 +1723,7 @@
               <w:cnfStyle w:val="000000000000" w:firstRow="0" w:lastRow="0" w:firstColumn="0" w:lastColumn="0" w:oddVBand="0" w:evenVBand="0" w:oddHBand="0" w:evenHBand="0" w:firstRowFirstColumn="0" w:firstRowLastColumn="0" w:lastRowFirstColumn="0" w:lastRowLastColumn="0"/>
             </w:pPr>
             <w:r>
-              <w:t>Chris W</w:t>
+              <w:t>Sheryll T</w:t>
             </w:r>
           </w:p>
         </w:tc>
@@ -1056,6 +1750,9 @@
             <w:pPr>
               <w:cnfStyle w:val="000000000000" w:firstRow="0" w:lastRow="0" w:firstColumn="0" w:lastColumn="0" w:oddVBand="0" w:evenVBand="0" w:oddHBand="0" w:evenHBand="0" w:firstRowFirstColumn="0" w:firstRowLastColumn="0" w:lastRowFirstColumn="0" w:lastRowLastColumn="0"/>
             </w:pPr>
+            <w:r>
+              <w:t>Hides probability calculations for chance to re-roll the first turn sum</w:t>
+            </w:r>
           </w:p>
         </w:tc>
       </w:tr>
@@ -1068,7 +1765,7 @@
           </w:tcPr>
           <w:p>
             <w:r>
-              <w:t>Computer Player</w:t>
+              <w:t>Network Protocol</w:t>
             </w:r>
           </w:p>
         </w:tc>
@@ -1082,21 +1779,27 @@
               <w:cnfStyle w:val="000000000000" w:firstRow="0" w:lastRow="0" w:firstColumn="0" w:lastColumn="0" w:oddVBand="0" w:evenVBand="0" w:oddHBand="0" w:evenHBand="0" w:firstRowFirstColumn="0" w:firstRowLastColumn="0" w:lastRowFirstColumn="0" w:lastRowLastColumn="0"/>
             </w:pPr>
             <w:r>
-              <w:t>Matthew C</w:t>
-            </w:r>
-          </w:p>
+              <w:t>Chris W</w:t>
+            </w:r>
+          </w:p>
+        </w:tc>
+        <w:tc>
+          <w:tcPr>
+            <w:tcW w:w="702" w:type="pct"/>
+            <w:vAlign w:val="center"/>
+          </w:tcPr>
           <w:p>
             <w:pPr>
               <w:cnfStyle w:val="000000000000" w:firstRow="0" w:lastRow="0" w:firstColumn="0" w:lastColumn="0" w:oddVBand="0" w:evenVBand="0" w:oddHBand="0" w:evenHBand="0" w:firstRowFirstColumn="0" w:firstRowLastColumn="0" w:lastRowFirstColumn="0" w:lastRowLastColumn="0"/>
             </w:pPr>
             <w:r>
-              <w:t>Melissa P</w:t>
-            </w:r>
-          </w:p>
-        </w:tc>
-        <w:tc>
-          <w:tcPr>
-            <w:tcW w:w="702" w:type="pct"/>
+              <w:t>Matthew C</w:t>
+            </w:r>
+          </w:p>
+        </w:tc>
+        <w:tc>
+          <w:tcPr>
+            <w:tcW w:w="2540" w:type="pct"/>
             <w:vAlign w:val="center"/>
           </w:tcPr>
           <w:p>
@@ -1104,46 +1807,49 @@
               <w:cnfStyle w:val="000000000000" w:firstRow="0" w:lastRow="0" w:firstColumn="0" w:lastColumn="0" w:oddVBand="0" w:evenVBand="0" w:oddHBand="0" w:evenHBand="0" w:firstRowFirstColumn="0" w:firstRowLastColumn="0" w:lastRowFirstColumn="0" w:lastRowLastColumn="0"/>
             </w:pPr>
             <w:r>
-              <w:t>Chris W</w:t>
-            </w:r>
-          </w:p>
+              <w:t>Hides connection protocols to create connection with the server</w:t>
+            </w:r>
+          </w:p>
+        </w:tc>
+      </w:tr>
+      <w:tr>
+        <w:tc>
+          <w:tcPr>
+            <w:cnfStyle w:val="001000000000" w:firstRow="0" w:lastRow="0" w:firstColumn="1" w:lastColumn="0" w:oddVBand="0" w:evenVBand="0" w:oddHBand="0" w:evenHBand="0" w:firstRowFirstColumn="0" w:firstRowLastColumn="0" w:lastRowFirstColumn="0" w:lastRowLastColumn="0"/>
+            <w:tcW w:w="1043" w:type="pct"/>
+            <w:vAlign w:val="center"/>
+          </w:tcPr>
+          <w:p>
+            <w:r>
+              <w:t>Computer Player</w:t>
+            </w:r>
+          </w:p>
+        </w:tc>
+        <w:tc>
+          <w:tcPr>
+            <w:tcW w:w="715" w:type="pct"/>
+            <w:vAlign w:val="center"/>
+          </w:tcPr>
           <w:p>
             <w:pPr>
               <w:cnfStyle w:val="000000000000" w:firstRow="0" w:lastRow="0" w:firstColumn="0" w:lastColumn="0" w:oddVBand="0" w:evenVBand="0" w:oddHBand="0" w:evenHBand="0" w:firstRowFirstColumn="0" w:firstRowLastColumn="0" w:lastRowFirstColumn="0" w:lastRowLastColumn="0"/>
             </w:pPr>
             <w:r>
-              <w:t>Sheryll T</w:t>
-            </w:r>
-          </w:p>
-        </w:tc>
-        <w:tc>
-          <w:tcPr>
-            <w:tcW w:w="2540" w:type="pct"/>
-            <w:vAlign w:val="center"/>
-          </w:tcPr>
+              <w:t>Matthew C</w:t>
+            </w:r>
+          </w:p>
           <w:p>
             <w:pPr>
               <w:cnfStyle w:val="000000000000" w:firstRow="0" w:lastRow="0" w:firstColumn="0" w:lastColumn="0" w:oddVBand="0" w:evenVBand="0" w:oddHBand="0" w:evenHBand="0" w:firstRowFirstColumn="0" w:firstRowLastColumn="0" w:lastRowFirstColumn="0" w:lastRowLastColumn="0"/>
             </w:pPr>
-          </w:p>
-        </w:tc>
-      </w:tr>
-      <w:tr>
-        <w:tc>
-          <w:tcPr>
-            <w:cnfStyle w:val="001000000000" w:firstRow="0" w:lastRow="0" w:firstColumn="1" w:lastColumn="0" w:oddVBand="0" w:evenVBand="0" w:oddHBand="0" w:evenHBand="0" w:firstRowFirstColumn="0" w:firstRowLastColumn="0" w:lastRowFirstColumn="0" w:lastRowLastColumn="0"/>
-            <w:tcW w:w="1043" w:type="pct"/>
-            <w:vAlign w:val="center"/>
-          </w:tcPr>
-          <w:p>
-            <w:r>
-              <w:t>High Score</w:t>
-            </w:r>
-          </w:p>
-        </w:tc>
-        <w:tc>
-          <w:tcPr>
-            <w:tcW w:w="715" w:type="pct"/>
+            <w:r>
+              <w:t>Melissa P</w:t>
+            </w:r>
+          </w:p>
+        </w:tc>
+        <w:tc>
+          <w:tcPr>
+            <w:tcW w:w="702" w:type="pct"/>
             <w:vAlign w:val="center"/>
           </w:tcPr>
           <w:p>
@@ -1151,21 +1857,15 @@
               <w:cnfStyle w:val="000000000000" w:firstRow="0" w:lastRow="0" w:firstColumn="0" w:lastColumn="0" w:oddVBand="0" w:evenVBand="0" w:oddHBand="0" w:evenHBand="0" w:firstRowFirstColumn="0" w:firstRowLastColumn="0" w:lastRowFirstColumn="0" w:lastRowLastColumn="0"/>
             </w:pPr>
             <w:r>
-              <w:t>Sheryll T</w:t>
-            </w:r>
-          </w:p>
-        </w:tc>
-        <w:tc>
-          <w:tcPr>
-            <w:tcW w:w="702" w:type="pct"/>
-            <w:vAlign w:val="center"/>
-          </w:tcPr>
+              <w:t>Chris W</w:t>
+            </w:r>
+          </w:p>
           <w:p>
             <w:pPr>
               <w:cnfStyle w:val="000000000000" w:firstRow="0" w:lastRow="0" w:firstColumn="0" w:lastColumn="0" w:oddVBand="0" w:evenVBand="0" w:oddHBand="0" w:evenHBand="0" w:firstRowFirstColumn="0" w:firstRowLastColumn="0" w:lastRowFirstColumn="0" w:lastRowLastColumn="0"/>
             </w:pPr>
             <w:r>
-              <w:t>Chris W</w:t>
+              <w:t>Sheryll T</w:t>
             </w:r>
           </w:p>
         </w:tc>
@@ -1178,6 +1878,65 @@
             <w:pPr>
               <w:cnfStyle w:val="000000000000" w:firstRow="0" w:lastRow="0" w:firstColumn="0" w:lastColumn="0" w:oddVBand="0" w:evenVBand="0" w:oddHBand="0" w:evenHBand="0" w:firstRowFirstColumn="0" w:firstRowLastColumn="0" w:lastRowFirstColumn="0" w:lastRowLastColumn="0"/>
             </w:pPr>
+            <w:r>
+              <w:t>Hides decision making algorithms for the computer player</w:t>
+            </w:r>
+          </w:p>
+        </w:tc>
+      </w:tr>
+      <w:tr>
+        <w:tc>
+          <w:tcPr>
+            <w:cnfStyle w:val="001000000000" w:firstRow="0" w:lastRow="0" w:firstColumn="1" w:lastColumn="0" w:oddVBand="0" w:evenVBand="0" w:oddHBand="0" w:evenHBand="0" w:firstRowFirstColumn="0" w:firstRowLastColumn="0" w:lastRowFirstColumn="0" w:lastRowLastColumn="0"/>
+            <w:tcW w:w="1043" w:type="pct"/>
+            <w:vAlign w:val="center"/>
+          </w:tcPr>
+          <w:p>
+            <w:r>
+              <w:t>High Score</w:t>
+            </w:r>
+          </w:p>
+        </w:tc>
+        <w:tc>
+          <w:tcPr>
+            <w:tcW w:w="715" w:type="pct"/>
+            <w:vAlign w:val="center"/>
+          </w:tcPr>
+          <w:p>
+            <w:pPr>
+              <w:cnfStyle w:val="000000000000" w:firstRow="0" w:lastRow="0" w:firstColumn="0" w:lastColumn="0" w:oddVBand="0" w:evenVBand="0" w:oddHBand="0" w:evenHBand="0" w:firstRowFirstColumn="0" w:firstRowLastColumn="0" w:lastRowFirstColumn="0" w:lastRowLastColumn="0"/>
+            </w:pPr>
+            <w:r>
+              <w:t>Sheryll T</w:t>
+            </w:r>
+          </w:p>
+        </w:tc>
+        <w:tc>
+          <w:tcPr>
+            <w:tcW w:w="702" w:type="pct"/>
+            <w:vAlign w:val="center"/>
+          </w:tcPr>
+          <w:p>
+            <w:pPr>
+              <w:cnfStyle w:val="000000000000" w:firstRow="0" w:lastRow="0" w:firstColumn="0" w:lastColumn="0" w:oddVBand="0" w:evenVBand="0" w:oddHBand="0" w:evenHBand="0" w:firstRowFirstColumn="0" w:firstRowLastColumn="0" w:lastRowFirstColumn="0" w:lastRowLastColumn="0"/>
+            </w:pPr>
+            <w:r>
+              <w:t>Chris W</w:t>
+            </w:r>
+          </w:p>
+        </w:tc>
+        <w:tc>
+          <w:tcPr>
+            <w:tcW w:w="2540" w:type="pct"/>
+            <w:vAlign w:val="center"/>
+          </w:tcPr>
+          <w:p>
+            <w:pPr>
+              <w:cnfStyle w:val="000000000000" w:firstRow="0" w:lastRow="0" w:firstColumn="0" w:lastColumn="0" w:oddVBand="0" w:evenVBand="0" w:oddHBand="0" w:evenHBand="0" w:firstRowFirstColumn="0" w:firstRowLastColumn="0" w:lastRowFirstColumn="0" w:lastRowLastColumn="0"/>
+            </w:pPr>
+            <w:r>
+              <w:t>Hides storage and retrieval method for high score data as well as score comparisons</w:t>
+            </w:r>
           </w:p>
         </w:tc>
       </w:tr>
@@ -1187,11 +1946,678 @@
       <w:pPr>
         <w:pStyle w:val="Heading1"/>
       </w:pPr>
-      <w:bookmarkStart w:id="2" w:name="_Toc451195905"/>
+      <w:bookmarkStart w:id="1" w:name="_Toc451203442"/>
       <w:r>
         <w:t>Module Interfaces</w:t>
       </w:r>
+      <w:bookmarkEnd w:id="1"/>
+    </w:p>
+    <w:p>
+      <w:pPr>
+        <w:pStyle w:val="Heading7"/>
+      </w:pPr>
+      <w:bookmarkStart w:id="2" w:name="_Toc451203443"/>
+      <w:r>
+        <w:t>Game</w:t>
+      </w:r>
       <w:bookmarkEnd w:id="2"/>
+      <w:r>
+        <w:t>:</w:t>
+      </w:r>
+    </w:p>
+    <w:p>
+      <w:r>
+        <w:t>P</w:t>
+      </w:r>
+      <w:r>
+        <w:t>re: randomInit() has been called once</w:t>
+      </w:r>
+    </w:p>
+    <w:p>
+      <w:r>
+        <w:t>Post: N/A</w:t>
+      </w:r>
+    </w:p>
+    <w:p>
+      <w:r>
+        <w:t>Clean-Up: N/A</w:t>
+      </w:r>
+    </w:p>
+    <w:p>
+      <w:r>
+        <w:t>Param: player is a pointer to an unsigned variable</w:t>
+      </w:r>
+    </w:p>
+    <w:p>
+      <w:r>
+        <w:t>Return: the winning score of the game</w:t>
+      </w:r>
+      <w:r>
+        <w:t>, or zero if a computer or network player won</w:t>
+      </w:r>
+    </w:p>
+    <w:p>
+      <w:pPr>
+        <w:rPr>
+          <w:b/>
+        </w:rPr>
+      </w:pPr>
+      <w:r>
+        <w:rPr>
+          <w:b/>
+        </w:rPr>
+        <w:t>unsigned</w:t>
+      </w:r>
+      <w:r>
+        <w:rPr>
+          <w:b/>
+        </w:rPr>
+        <w:t xml:space="preserve"> gameInit();</w:t>
+      </w:r>
+    </w:p>
+    <w:p>
+      <w:pPr>
+        <w:pStyle w:val="Heading7"/>
+        <w:rPr>
+          <w:rFonts w:eastAsia="Arial"/>
+        </w:rPr>
+      </w:pPr>
+      <w:bookmarkStart w:id="3" w:name="_Toc451203444"/>
+      <w:r>
+        <w:rPr>
+          <w:rFonts w:eastAsia="Arial"/>
+        </w:rPr>
+        <w:t>Input/Output</w:t>
+      </w:r>
+      <w:bookmarkEnd w:id="3"/>
+      <w:r>
+        <w:rPr>
+          <w:rFonts w:eastAsia="Arial"/>
+        </w:rPr>
+        <w:t>:</w:t>
+      </w:r>
+    </w:p>
+    <w:p>
+      <w:r>
+        <w:t>// Pre: N/A</w:t>
+      </w:r>
+    </w:p>
+    <w:p>
+      <w:r>
+        <w:t>// Post: The screen was-Updated to display new information</w:t>
+      </w:r>
+    </w:p>
+    <w:p>
+      <w:r>
+        <w:t>// Clean-Up: N/A</w:t>
+      </w:r>
+    </w:p>
+    <w:p>
+      <w:r>
+        <w:t>// Param name is the player's name</w:t>
+      </w:r>
+    </w:p>
+    <w:p>
+      <w:r>
+        <w:t>// Param userSelection is the user's choice</w:t>
+      </w:r>
+    </w:p>
+    <w:p>
+      <w:r>
+        <w:t>// Returns N/A</w:t>
+      </w:r>
+    </w:p>
+    <w:p>
+      <w:pPr>
+        <w:rPr>
+          <w:b/>
+        </w:rPr>
+      </w:pPr>
+      <w:r>
+        <w:rPr>
+          <w:b/>
+        </w:rPr>
+        <w:t xml:space="preserve">void displayGamePlay(char* name, int userSelection); </w:t>
+      </w:r>
+    </w:p>
+    <w:p/>
+    <w:p>
+      <w:r>
+        <w:t>// Pre: A highscore file exists</w:t>
+      </w:r>
+    </w:p>
+    <w:p>
+      <w:r>
+        <w:t>// Post: The highscore was displayed on the screen</w:t>
+      </w:r>
+    </w:p>
+    <w:p>
+      <w:r>
+        <w:t>// Clean-Up: N/A</w:t>
+      </w:r>
+    </w:p>
+    <w:p>
+      <w:r>
+        <w:t>// Param N/A</w:t>
+      </w:r>
+    </w:p>
+    <w:p>
+      <w:r>
+        <w:t>// Returns N/A</w:t>
+      </w:r>
+    </w:p>
+    <w:p>
+      <w:pPr>
+        <w:rPr>
+          <w:b/>
+        </w:rPr>
+      </w:pPr>
+      <w:r>
+        <w:rPr>
+          <w:b/>
+        </w:rPr>
+        <w:t>void displayHighScore();</w:t>
+      </w:r>
+    </w:p>
+    <w:p/>
+    <w:p>
+      <w:r>
+        <w:t>// Pre: N/A</w:t>
+      </w:r>
+    </w:p>
+    <w:p>
+      <w:r>
+        <w:t>// Post: The main menu was displayed on the screen</w:t>
+      </w:r>
+    </w:p>
+    <w:p>
+      <w:r>
+        <w:t>// Clean-Up: N/A</w:t>
+      </w:r>
+    </w:p>
+    <w:p>
+      <w:r>
+        <w:t>// Param N/A</w:t>
+      </w:r>
+    </w:p>
+    <w:p>
+      <w:r>
+        <w:t>// Returns N/A</w:t>
+      </w:r>
+    </w:p>
+    <w:p>
+      <w:pPr>
+        <w:rPr>
+          <w:b/>
+        </w:rPr>
+      </w:pPr>
+      <w:r>
+        <w:rPr>
+          <w:b/>
+        </w:rPr>
+        <w:t>void displayMainMenu();</w:t>
+      </w:r>
+    </w:p>
+    <w:p/>
+    <w:p>
+      <w:r>
+        <w:t>// Pre: N/A</w:t>
+      </w:r>
+    </w:p>
+    <w:p>
+      <w:r>
+        <w:t>// Post: The help menu was displayed on the screen</w:t>
+      </w:r>
+    </w:p>
+    <w:p>
+      <w:r>
+        <w:t>// Clean-Up: N/A</w:t>
+      </w:r>
+    </w:p>
+    <w:p>
+      <w:r>
+        <w:t>// Param N/A</w:t>
+      </w:r>
+    </w:p>
+    <w:p>
+      <w:r>
+        <w:t>// Returns N/A</w:t>
+      </w:r>
+    </w:p>
+    <w:p>
+      <w:pPr>
+        <w:rPr>
+          <w:b/>
+        </w:rPr>
+      </w:pPr>
+      <w:r>
+        <w:rPr>
+          <w:b/>
+        </w:rPr>
+        <w:t>void displayHelpMenu();</w:t>
+      </w:r>
+    </w:p>
+    <w:p/>
+    <w:p>
+      <w:r>
+        <w:t>// Pre: N/A</w:t>
+      </w:r>
+    </w:p>
+    <w:p>
+      <w:r>
+        <w:t>// Post: The Network Play Mode was displayed on screen</w:t>
+      </w:r>
+    </w:p>
+    <w:p>
+      <w:r>
+        <w:t>// Clean-Up: N/A</w:t>
+      </w:r>
+    </w:p>
+    <w:p>
+      <w:r>
+        <w:t>// Param N/A</w:t>
+      </w:r>
+    </w:p>
+    <w:p>
+      <w:r>
+        <w:t>// Returns N/A</w:t>
+      </w:r>
+    </w:p>
+    <w:p>
+      <w:pPr>
+        <w:rPr>
+          <w:b/>
+        </w:rPr>
+      </w:pPr>
+      <w:r>
+        <w:rPr>
+          <w:b/>
+        </w:rPr>
+        <w:t>void displayNetworkPlayMode();</w:t>
+      </w:r>
+    </w:p>
+    <w:p/>
+    <w:p>
+      <w:r>
+        <w:t>// Pre: N/A</w:t>
+      </w:r>
+    </w:p>
+    <w:p>
+      <w:r>
+        <w:t>// Post: The prompt for network information was displayed on screen</w:t>
+      </w:r>
+    </w:p>
+    <w:p>
+      <w:r>
+        <w:t>// Clean-Up: N/A</w:t>
+      </w:r>
+    </w:p>
+    <w:p>
+      <w:r>
+        <w:t>// Param N/A</w:t>
+      </w:r>
+    </w:p>
+    <w:p>
+      <w:r>
+        <w:t>// Returns N/A</w:t>
+      </w:r>
+    </w:p>
+    <w:p>
+      <w:pPr>
+        <w:rPr>
+          <w:b/>
+        </w:rPr>
+      </w:pPr>
+      <w:r>
+        <w:rPr>
+          <w:b/>
+        </w:rPr>
+        <w:t>void displayNetWorkPlayInput();</w:t>
+      </w:r>
+    </w:p>
+    <w:p/>
+    <w:p>
+      <w:r>
+        <w:t>// Pre: N/A</w:t>
+      </w:r>
+    </w:p>
+    <w:p>
+      <w:r>
+        <w:t>// Post: The Local Play mode was displayed on screen</w:t>
+      </w:r>
+    </w:p>
+    <w:p>
+      <w:r>
+        <w:t>// Clean-Up: N/A</w:t>
+      </w:r>
+    </w:p>
+    <w:p>
+      <w:r>
+        <w:t>// Param N/A</w:t>
+      </w:r>
+    </w:p>
+    <w:p>
+      <w:r>
+        <w:t>// Returns N/A</w:t>
+      </w:r>
+    </w:p>
+    <w:p>
+      <w:pPr>
+        <w:rPr>
+          <w:b/>
+        </w:rPr>
+      </w:pPr>
+      <w:r>
+        <w:rPr>
+          <w:b/>
+        </w:rPr>
+        <w:t>void displayLocalPlayMode();</w:t>
+      </w:r>
+    </w:p>
+    <w:p/>
+    <w:p>
+      <w:r>
+        <w:t>// Pre: N/A</w:t>
+      </w:r>
+    </w:p>
+    <w:p>
+      <w:r>
+        <w:t>// Post: The menu for in-game help was displayed on screen</w:t>
+      </w:r>
+    </w:p>
+    <w:p>
+      <w:r>
+        <w:t>// Clean-Up: N/A</w:t>
+      </w:r>
+    </w:p>
+    <w:p>
+      <w:r>
+        <w:t>// Param N/A</w:t>
+      </w:r>
+    </w:p>
+    <w:p>
+      <w:r>
+        <w:t>// Returns N/A</w:t>
+      </w:r>
+    </w:p>
+    <w:p>
+      <w:pPr>
+        <w:rPr>
+          <w:b/>
+        </w:rPr>
+      </w:pPr>
+      <w:r>
+        <w:rPr>
+          <w:b/>
+        </w:rPr>
+        <w:t>void displayInGameHelpMenu();</w:t>
+      </w:r>
+    </w:p>
+    <w:p>
+      <w:pPr>
+        <w:pStyle w:val="Heading7"/>
+        <w:rPr>
+          <w:rFonts w:eastAsia="Arial"/>
+        </w:rPr>
+      </w:pPr>
+      <w:bookmarkStart w:id="4" w:name="_Toc451203445"/>
+      <w:r>
+        <w:rPr>
+          <w:rFonts w:eastAsia="Arial"/>
+        </w:rPr>
+        <w:t>Local Turn</w:t>
+      </w:r>
+      <w:bookmarkEnd w:id="4"/>
+      <w:r>
+        <w:rPr>
+          <w:rFonts w:eastAsia="Arial"/>
+        </w:rPr>
+        <w:t>:</w:t>
+      </w:r>
+    </w:p>
+    <w:p>
+      <w:r>
+        <w:t>// Pre: N/A</w:t>
+      </w:r>
+    </w:p>
+    <w:p>
+      <w:r>
+        <w:t>// Post: N/A</w:t>
+      </w:r>
+    </w:p>
+    <w:p>
+      <w:r>
+        <w:t>// Clean-Up: N/A</w:t>
+      </w:r>
+    </w:p>
+    <w:p>
+      <w:r>
+        <w:t>// Returns: the final turn score</w:t>
+      </w:r>
+    </w:p>
+    <w:p>
+      <w:pPr>
+        <w:rPr>
+          <w:b/>
+        </w:rPr>
+      </w:pPr>
+      <w:r>
+        <w:rPr>
+          <w:b/>
+        </w:rPr>
+        <w:t>unsigned localTurn();</w:t>
+      </w:r>
+    </w:p>
+    <w:p>
+      <w:pPr>
+        <w:pStyle w:val="Heading7"/>
+        <w:rPr>
+          <w:rFonts w:eastAsia="Arial"/>
+        </w:rPr>
+      </w:pPr>
+      <w:bookmarkStart w:id="5" w:name="_Toc451203446"/>
+      <w:r>
+        <w:rPr>
+          <w:rFonts w:eastAsia="Arial"/>
+        </w:rPr>
+        <w:t>Network Turn</w:t>
+      </w:r>
+      <w:bookmarkEnd w:id="5"/>
+      <w:r>
+        <w:rPr>
+          <w:rFonts w:eastAsia="Arial"/>
+        </w:rPr>
+        <w:t>:</w:t>
+      </w:r>
+      <w:bookmarkStart w:id="6" w:name="_GoBack"/>
+      <w:bookmarkEnd w:id="6"/>
+    </w:p>
+    <w:p>
+      <w:r>
+        <w:t>// Recieves data from the network player</w:t>
+      </w:r>
+    </w:p>
+    <w:p>
+      <w:r>
+        <w:t>// Pre: N/A</w:t>
+      </w:r>
+    </w:p>
+    <w:p>
+      <w:r>
+        <w:t>// Post: N/A</w:t>
+      </w:r>
+    </w:p>
+    <w:p>
+      <w:r>
+        <w:t>// Cleanup N/A</w:t>
+      </w:r>
+    </w:p>
+    <w:p>
+      <w:r>
+        <w:t>// Return an int of the turn score</w:t>
+      </w:r>
+    </w:p>
+    <w:p>
+      <w:pPr>
+        <w:rPr>
+          <w:b/>
+        </w:rPr>
+      </w:pPr>
+      <w:r>
+        <w:rPr>
+          <w:b/>
+        </w:rPr>
+        <w:t>int networkTurn();</w:t>
+      </w:r>
+    </w:p>
+    <w:p>
+      <w:pPr>
+        <w:pStyle w:val="Heading7"/>
+        <w:rPr>
+          <w:rFonts w:eastAsia="Arial"/>
+        </w:rPr>
+      </w:pPr>
+      <w:bookmarkStart w:id="7" w:name="_Toc451203447"/>
+      <w:r>
+        <w:rPr>
+          <w:rFonts w:eastAsia="Arial"/>
+        </w:rPr>
+        <w:t>Dice</w:t>
+      </w:r>
+      <w:bookmarkEnd w:id="7"/>
+      <w:r>
+        <w:rPr>
+          <w:rFonts w:eastAsia="Arial"/>
+        </w:rPr>
+        <w:t>:</w:t>
+      </w:r>
+    </w:p>
+    <w:p/>
+    <w:p>
+      <w:pPr>
+        <w:pStyle w:val="Heading7"/>
+        <w:rPr>
+          <w:rFonts w:eastAsia="Arial"/>
+        </w:rPr>
+      </w:pPr>
+      <w:bookmarkStart w:id="8" w:name="_Toc451203448"/>
+      <w:r>
+        <w:rPr>
+          <w:rFonts w:eastAsia="Arial"/>
+        </w:rPr>
+        <w:t>Random</w:t>
+      </w:r>
+      <w:bookmarkEnd w:id="8"/>
+      <w:r>
+        <w:rPr>
+          <w:rFonts w:eastAsia="Arial"/>
+        </w:rPr>
+        <w:t>:</w:t>
+      </w:r>
+    </w:p>
+    <w:p/>
+    <w:p>
+      <w:pPr>
+        <w:pStyle w:val="Heading7"/>
+        <w:rPr>
+          <w:rFonts w:eastAsia="Arial"/>
+        </w:rPr>
+      </w:pPr>
+      <w:bookmarkStart w:id="9" w:name="_Toc451203449"/>
+      <w:r>
+        <w:rPr>
+          <w:rFonts w:eastAsia="Arial"/>
+        </w:rPr>
+        <w:lastRenderedPageBreak/>
+        <w:t>Probability</w:t>
+      </w:r>
+      <w:bookmarkEnd w:id="9"/>
+      <w:r>
+        <w:rPr>
+          <w:rFonts w:eastAsia="Arial"/>
+        </w:rPr>
+        <w:t>:</w:t>
+      </w:r>
+    </w:p>
+    <w:p/>
+    <w:p>
+      <w:pPr>
+        <w:pStyle w:val="Heading7"/>
+        <w:rPr>
+          <w:rFonts w:eastAsia="Arial"/>
+        </w:rPr>
+      </w:pPr>
+      <w:bookmarkStart w:id="10" w:name="_Toc451203450"/>
+      <w:r>
+        <w:rPr>
+          <w:rFonts w:eastAsia="Arial"/>
+        </w:rPr>
+        <w:t>Network Protocol</w:t>
+      </w:r>
+      <w:bookmarkEnd w:id="10"/>
+      <w:r>
+        <w:rPr>
+          <w:rFonts w:eastAsia="Arial"/>
+        </w:rPr>
+        <w:t>:</w:t>
+      </w:r>
+    </w:p>
+    <w:p/>
+    <w:p>
+      <w:pPr>
+        <w:pStyle w:val="Heading7"/>
+        <w:rPr>
+          <w:rFonts w:eastAsia="Arial"/>
+        </w:rPr>
+      </w:pPr>
+      <w:bookmarkStart w:id="11" w:name="_Toc451203451"/>
+      <w:r>
+        <w:rPr>
+          <w:rFonts w:eastAsia="Arial"/>
+        </w:rPr>
+        <w:t>Computer Player</w:t>
+      </w:r>
+      <w:bookmarkEnd w:id="11"/>
+      <w:r>
+        <w:rPr>
+          <w:rFonts w:eastAsia="Arial"/>
+        </w:rPr>
+        <w:t>:</w:t>
+      </w:r>
+    </w:p>
+    <w:p/>
+    <w:p>
+      <w:pPr>
+        <w:pStyle w:val="Heading7"/>
+        <w:rPr>
+          <w:rFonts w:eastAsia="Arial"/>
+        </w:rPr>
+      </w:pPr>
+      <w:bookmarkStart w:id="12" w:name="_Toc451203452"/>
+      <w:r>
+        <w:rPr>
+          <w:rFonts w:eastAsia="Arial"/>
+        </w:rPr>
+        <w:t>High Score</w:t>
+      </w:r>
+      <w:bookmarkEnd w:id="12"/>
+      <w:r>
+        <w:rPr>
+          <w:rFonts w:eastAsia="Arial"/>
+        </w:rPr>
+        <w:t>:</w:t>
+      </w:r>
+    </w:p>
+    <w:p/>
+    <w:p>
+      <w:pPr>
+        <w:pStyle w:val="Heading1"/>
+      </w:pPr>
+      <w:bookmarkStart w:id="13" w:name="_Toc451203453"/>
+      <w:r>
+        <w:t>Uses Hierarchy</w:t>
+      </w:r>
+      <w:bookmarkEnd w:id="13"/>
     </w:p>
     <w:p>
       <w:pPr>
@@ -1206,30 +2632,11 @@
       <w:pPr>
         <w:pStyle w:val="Heading1"/>
       </w:pPr>
-      <w:bookmarkStart w:id="3" w:name="_Toc451195906"/>
-      <w:r>
-        <w:t>Uses Hierarchy</w:t>
-      </w:r>
-      <w:bookmarkEnd w:id="3"/>
-    </w:p>
-    <w:p>
-      <w:pPr>
-        <w:pStyle w:val="ListParagraph"/>
-        <w:numPr>
-          <w:ilvl w:val="0"/>
-          <w:numId w:val="2"/>
-        </w:numPr>
-      </w:pPr>
-    </w:p>
-    <w:p>
-      <w:pPr>
-        <w:pStyle w:val="Heading1"/>
-      </w:pPr>
-      <w:bookmarkStart w:id="4" w:name="_Toc451195907"/>
+      <w:bookmarkStart w:id="14" w:name="_Toc451203454"/>
       <w:r>
         <w:t>Appendix A</w:t>
       </w:r>
-      <w:bookmarkEnd w:id="4"/>
+      <w:bookmarkEnd w:id="14"/>
     </w:p>
     <w:p>
       <w:pPr>
@@ -1409,7 +2816,7 @@
         <w:rStyle w:val="PageNumber"/>
         <w:noProof/>
       </w:rPr>
-      <w:t>1</w:t>
+      <w:t>4</w:t>
     </w:r>
     <w:r>
       <w:rPr>
@@ -2612,6 +4019,29 @@
       <w:color w:val="666666"/>
     </w:rPr>
   </w:style>
+  <w:style w:type="paragraph" w:styleId="Heading7">
+    <w:name w:val="heading 7"/>
+    <w:basedOn w:val="Normal"/>
+    <w:next w:val="Normal"/>
+    <w:link w:val="Heading7Char"/>
+    <w:uiPriority w:val="9"/>
+    <w:unhideWhenUsed/>
+    <w:qFormat/>
+    <w:rsid w:val="00F3274E"/>
+    <w:pPr>
+      <w:keepNext/>
+      <w:keepLines/>
+      <w:spacing w:before="240"/>
+      <w:outlineLvl w:val="6"/>
+    </w:pPr>
+    <w:rPr>
+      <w:rFonts w:asciiTheme="majorHAnsi" w:eastAsiaTheme="majorEastAsia" w:hAnsiTheme="majorHAnsi" w:cstheme="majorBidi"/>
+      <w:i/>
+      <w:iCs/>
+      <w:color w:val="1F4D78" w:themeColor="accent1" w:themeShade="7F"/>
+      <w:sz w:val="32"/>
+    </w:rPr>
+  </w:style>
   <w:style w:type="character" w:default="1" w:styleId="DefaultParagraphFont">
     <w:name w:val="Default Paragraph Font"/>
     <w:uiPriority w:val="1"/>
@@ -2891,6 +4321,34 @@
         <w:bCs/>
       </w:rPr>
     </w:tblStylePr>
+  </w:style>
+  <w:style w:type="character" w:customStyle="1" w:styleId="Heading7Char">
+    <w:name w:val="Heading 7 Char"/>
+    <w:basedOn w:val="DefaultParagraphFont"/>
+    <w:link w:val="Heading7"/>
+    <w:uiPriority w:val="9"/>
+    <w:rsid w:val="00F3274E"/>
+    <w:rPr>
+      <w:rFonts w:asciiTheme="majorHAnsi" w:eastAsiaTheme="majorEastAsia" w:hAnsiTheme="majorHAnsi" w:cstheme="majorBidi"/>
+      <w:i/>
+      <w:iCs/>
+      <w:color w:val="1F4D78" w:themeColor="accent1" w:themeShade="7F"/>
+      <w:sz w:val="32"/>
+      <w:szCs w:val="24"/>
+    </w:rPr>
+  </w:style>
+  <w:style w:type="paragraph" w:styleId="TOC7">
+    <w:name w:val="toc 7"/>
+    <w:basedOn w:val="Normal"/>
+    <w:next w:val="Normal"/>
+    <w:autoRedefine/>
+    <w:uiPriority w:val="39"/>
+    <w:unhideWhenUsed/>
+    <w:rsid w:val="00077CE9"/>
+    <w:pPr>
+      <w:spacing w:after="100"/>
+      <w:ind w:left="1440"/>
+    </w:pPr>
   </w:style>
 </w:styles>
 </file>
@@ -3161,7 +4619,7 @@
 </file>
 
 <file path=customXml/itemProps1.xml><?xml version="1.0" encoding="utf-8"?>
-<ds:datastoreItem xmlns:ds="http://schemas.openxmlformats.org/officeDocument/2006/customXml" ds:itemID="{E0AE881F-5196-4473-9A79-F02B8CA71B5B}">
+<ds:datastoreItem xmlns:ds="http://schemas.openxmlformats.org/officeDocument/2006/customXml" ds:itemID="{6A9D9254-BCB5-411C-A363-116EE3EB5B85}">
   <ds:schemaRefs>
     <ds:schemaRef ds:uri="http://schemas.openxmlformats.org/officeDocument/2006/bibliography"/>
   </ds:schemaRefs>

</xml_diff>